<commit_message>
Finalizing creation of Chp2 Master Dataset and associated methods description
</commit_message>
<xml_diff>
--- a/Data/Data_acquisition_Methods_Detail.docx
+++ b/Data/Data_acquisition_Methods_Detail.docx
@@ -20,24 +20,105 @@
     <w:p/>
     <w:p>
       <w:r>
-        <w:t>I am predicting stream attractiveness to the streams for which pink salmon abundance data is available, since this is my most data-limited covariate other than chum salmon abundance. Chum salmon abundance</w:t>
-      </w:r>
-      <w:r>
-        <w:t xml:space="preserve"> data</w:t>
-      </w:r>
-      <w:r>
-        <w:t xml:space="preserve"> is limited to 87 streams and </w:t>
-      </w:r>
-      <w:r>
-        <w:t xml:space="preserve">as a covariate </w:t>
-      </w:r>
-      <w:r>
-        <w:t>has weak predictive power, so I am not limiting myself to predicting for only 87 streams.</w:t>
+        <w:t>In chapter 2, I am predicting how many hatchery strays would go to index streams in SE AK which have not been surveyed, i.e., there is no information on how many hatchery salmon were at those streams between 2008</w:t>
+      </w:r>
+      <w:r>
+        <w:softHyphen/>
+        <w:t xml:space="preserve">–2019. </w:t>
+      </w:r>
+      <w:r>
+        <w:t>This requires compiling data for my significant model covariates based on the final model from chapter 1. These were 1) conspecific abundance (</w:t>
+      </w:r>
+      <w:proofErr w:type="spellStart"/>
+      <w:r>
+        <w:t>Cons_Abundance</w:t>
+      </w:r>
+      <w:proofErr w:type="spellEnd"/>
+      <w:r>
+        <w:t>), 2) the number of fish released within 40km (</w:t>
+      </w:r>
+      <w:proofErr w:type="spellStart"/>
+      <w:r>
+        <w:t>WMA_Releases_by_Yr</w:t>
+      </w:r>
+      <w:proofErr w:type="spellEnd"/>
+      <w:r>
+        <w:t>), and 3)</w:t>
+      </w:r>
+      <w:r>
+        <w:t xml:space="preserve"> the coefficient of variation of flow (</w:t>
+      </w:r>
+      <w:proofErr w:type="spellStart"/>
+      <w:r>
+        <w:t>CV_flow</w:t>
+      </w:r>
+      <w:proofErr w:type="spellEnd"/>
+      <w:r>
+        <w:t>). Pink salmon abundance (</w:t>
+      </w:r>
+      <w:proofErr w:type="spellStart"/>
+      <w:r>
+        <w:t>Pink_Abundance</w:t>
+      </w:r>
+      <w:proofErr w:type="spellEnd"/>
+      <w:r>
+        <w:t xml:space="preserve">) was not included in the final model, but </w:t>
+      </w:r>
+      <w:r>
+        <w:t xml:space="preserve">it had been in an earlier version, so as a result I had tailored a </w:t>
+      </w:r>
+      <w:proofErr w:type="spellStart"/>
+      <w:r>
+        <w:t>Pink_Abundance</w:t>
+      </w:r>
+      <w:proofErr w:type="spellEnd"/>
+      <w:r>
+        <w:t xml:space="preserve"> dataset for chapter 2. The </w:t>
+      </w:r>
+      <w:proofErr w:type="spellStart"/>
+      <w:r>
+        <w:t>Pink_Abundance</w:t>
+      </w:r>
+      <w:proofErr w:type="spellEnd"/>
+      <w:r>
+        <w:t xml:space="preserve"> dataset was the most complete and comprehensive of the covariate datasets for chapter 2 (contains stream name, number, AWC code, </w:t>
+      </w:r>
+      <w:proofErr w:type="spellStart"/>
+      <w:r>
+        <w:t>lat</w:t>
+      </w:r>
+      <w:proofErr w:type="spellEnd"/>
+      <w:r>
+        <w:t xml:space="preserve">, long, </w:t>
+      </w:r>
+      <w:proofErr w:type="spellStart"/>
+      <w:r>
+        <w:t>etc</w:t>
+      </w:r>
+      <w:proofErr w:type="spellEnd"/>
+      <w:r>
+        <w:t>,</w:t>
+      </w:r>
+      <w:r>
+        <w:t xml:space="preserve"> for</w:t>
+      </w:r>
+      <w:r>
+        <w:t xml:space="preserve"> +</w:t>
+      </w:r>
+      <w:r>
+        <w:t>6</w:t>
+      </w:r>
+      <w:r>
+        <w:t xml:space="preserve">00 total streams), so I used it as the main dataset to join the other datasets to. </w:t>
+      </w:r>
+      <w:r>
+        <w:t>Specific methods details are described:</w:t>
       </w:r>
     </w:p>
     <w:p/>
     <w:p>
       <w:pPr>
+        <w:ind w:left="720"/>
         <w:rPr>
           <w:i/>
           <w:iCs/>
@@ -162,6 +243,53 @@
           <w:iCs/>
         </w:rPr>
         <w:t>.</w:t>
+      </w:r>
+    </w:p>
+    <w:p>
+      <w:pPr>
+        <w:pStyle w:val="ListParagraph"/>
+        <w:numPr>
+          <w:ilvl w:val="0"/>
+          <w:numId w:val="4"/>
+        </w:numPr>
+        <w:rPr>
+          <w:i/>
+          <w:iCs/>
+        </w:rPr>
+      </w:pPr>
+      <w:r>
+        <w:t xml:space="preserve">Then I joined the other covariate datasets (described below) to this dataset to create the </w:t>
+      </w:r>
+      <w:r>
+        <w:rPr>
+          <w:i/>
+          <w:iCs/>
+        </w:rPr>
+        <w:t>Chp2_Master_Dataset.csv</w:t>
+      </w:r>
+      <w:r>
+        <w:t xml:space="preserve">. See </w:t>
+      </w:r>
+      <w:proofErr w:type="spellStart"/>
+      <w:r>
+        <w:rPr>
+          <w:i/>
+          <w:iCs/>
+        </w:rPr>
+        <w:t>create_master_</w:t>
+      </w:r>
+      <w:proofErr w:type="gramStart"/>
+      <w:r>
+        <w:rPr>
+          <w:i/>
+          <w:iCs/>
+        </w:rPr>
+        <w:t>data.R</w:t>
+      </w:r>
+      <w:proofErr w:type="spellEnd"/>
+      <w:proofErr w:type="gramEnd"/>
+      <w:r>
+        <w:t xml:space="preserve"> for more information</w:t>
       </w:r>
     </w:p>
     <w:p/>
@@ -245,6 +373,7 @@
     <w:p/>
     <w:p>
       <w:r>
+        <w:lastRenderedPageBreak/>
         <w:t xml:space="preserve">I randomly double-checked approximately 10% of the 662 total pink salmon data stream assignments for accuracy. The final dataset containing this pink salmon abundance data for chapter 2 is called </w:t>
       </w:r>
       <w:r>
@@ -363,58 +492,192 @@
     <w:p>
       <w:pPr>
         <w:rPr>
-          <w:i/>
-          <w:iCs/>
-        </w:rPr>
-      </w:pPr>
+          <w:b/>
+          <w:bCs/>
+        </w:rPr>
+      </w:pPr>
+      <w:r>
+        <w:rPr>
+          <w:b/>
+          <w:bCs/>
+        </w:rPr>
+        <w:t>Important note regarding chapter 2 conspecific abundance:</w:t>
+      </w:r>
     </w:p>
     <w:p>
       <w:pPr>
-        <w:rPr>
-          <w:sz w:val="28"/>
-          <w:szCs w:val="28"/>
-        </w:rPr>
-      </w:pPr>
-      <w:r>
-        <w:rPr>
-          <w:sz w:val="28"/>
-          <w:szCs w:val="28"/>
-        </w:rPr>
-        <w:t xml:space="preserve">Mean flow and </w:t>
+        <w:ind w:firstLine="720"/>
+      </w:pPr>
+      <w:r>
+        <w:t xml:space="preserve">In chapter 1, </w:t>
       </w:r>
       <w:proofErr w:type="spellStart"/>
       <w:r>
-        <w:rPr>
-          <w:sz w:val="28"/>
-          <w:szCs w:val="28"/>
-        </w:rPr>
-        <w:t>CV_flow</w:t>
+        <w:t>Cons_Abundance</w:t>
       </w:r>
       <w:proofErr w:type="spellEnd"/>
       <w:r>
-        <w:rPr>
-          <w:sz w:val="28"/>
-          <w:szCs w:val="28"/>
-        </w:rPr>
-        <w:t xml:space="preserve"> methods detail</w:t>
-      </w:r>
-    </w:p>
-    <w:p>
-      <w:r>
-        <w:t>Same methods as in chapter 1. See “Hydro_methods_detail.docx” in “</w:t>
+        <w:t xml:space="preserve"> in the model was the estimated count of chum salmon in a stream multiplied by 1-pHOS for the stream, that way the hatchery contribution to the escapement would be factored out. I don’t have any </w:t>
       </w:r>
       <w:proofErr w:type="spellStart"/>
       <w:r>
-        <w:t>Stream_hydro_Flow</w:t>
+        <w:t>pHOS</w:t>
       </w:r>
       <w:proofErr w:type="spellEnd"/>
       <w:r>
-        <w:t xml:space="preserve">” folder </w:t>
+        <w:t xml:space="preserve"> data on streams for chapter 2 (hence why I am predicting their attractiveness), so the </w:t>
+      </w:r>
+      <w:proofErr w:type="spellStart"/>
+      <w:r>
+        <w:t>Cons_Abundance</w:t>
+      </w:r>
+      <w:proofErr w:type="spellEnd"/>
+      <w:r>
+        <w:t xml:space="preserve"> data for chapter 2 streams is just the chum salmon escapement count not multiplied by anything. </w:t>
       </w:r>
     </w:p>
     <w:p/>
     <w:p>
       <w:pPr>
+        <w:ind w:firstLine="720"/>
+      </w:pPr>
+      <w:r>
+        <w:t xml:space="preserve">I included the chum salmon escapement count for streams within the chapter 2 master dataset that were also included in chapter 1. The </w:t>
+      </w:r>
+      <w:proofErr w:type="spellStart"/>
+      <w:r>
+        <w:t>Cons_Abundance</w:t>
+      </w:r>
+      <w:proofErr w:type="spellEnd"/>
+      <w:r>
+        <w:t xml:space="preserve"> data for these OG streams </w:t>
+      </w:r>
+      <w:r>
+        <w:t>are</w:t>
+      </w:r>
+      <w:r>
+        <w:t xml:space="preserve"> the </w:t>
+      </w:r>
+      <w:proofErr w:type="spellStart"/>
+      <w:r>
+        <w:t>Cons_Abundance</w:t>
+      </w:r>
+      <w:proofErr w:type="spellEnd"/>
+      <w:r>
+        <w:t xml:space="preserve"> data NOT multiplied by 1-pHOS, so you can compare model output for streams which did have data in chapter 1 based on the methods difference for </w:t>
+      </w:r>
+      <w:proofErr w:type="spellStart"/>
+      <w:r>
+        <w:t>Cons_Abundance</w:t>
+      </w:r>
+      <w:proofErr w:type="spellEnd"/>
+      <w:r>
+        <w:t xml:space="preserve"> between chapter 1 and chapter 2. </w:t>
+      </w:r>
+    </w:p>
+    <w:p>
+      <w:pPr>
+        <w:ind w:firstLine="720"/>
+      </w:pPr>
+    </w:p>
+    <w:p>
+      <w:pPr>
+        <w:ind w:firstLine="720"/>
+      </w:pPr>
+      <w:r>
+        <w:t xml:space="preserve">I also manually entered data for 4 streams from “Chum_counts_by_stream.xlsx” in chapter 1 which were interpolated (“Chum_counts_by_stream.xlsx” contains the conspecific abundance estimates NOT multiplied by 1-pHOS). That is why there would be 40 more rows of </w:t>
+      </w:r>
+      <w:proofErr w:type="spellStart"/>
+      <w:r>
+        <w:t>Cons_Abundance</w:t>
+      </w:r>
+      <w:proofErr w:type="spellEnd"/>
+      <w:r>
+        <w:t xml:space="preserve"> data in Chp2_Master_dataset compared to what I output from my R script where I originally created the master dataset. These streams were</w:t>
+      </w:r>
+    </w:p>
+    <w:p>
+      <w:pPr>
+        <w:pStyle w:val="ListParagraph"/>
+        <w:numPr>
+          <w:ilvl w:val="0"/>
+          <w:numId w:val="2"/>
+        </w:numPr>
+        <w:rPr>
+          <w:i/>
+          <w:iCs/>
+        </w:rPr>
+      </w:pPr>
+      <w:proofErr w:type="spellStart"/>
+      <w:r>
+        <w:t>Ushk</w:t>
+      </w:r>
+      <w:proofErr w:type="spellEnd"/>
+    </w:p>
+    <w:p>
+      <w:pPr>
+        <w:pStyle w:val="ListParagraph"/>
+        <w:numPr>
+          <w:ilvl w:val="0"/>
+          <w:numId w:val="2"/>
+        </w:numPr>
+        <w:rPr>
+          <w:i/>
+          <w:iCs/>
+        </w:rPr>
+      </w:pPr>
+      <w:r>
+        <w:t>Camp Coogan</w:t>
+      </w:r>
+    </w:p>
+    <w:p>
+      <w:pPr>
+        <w:pStyle w:val="ListParagraph"/>
+        <w:numPr>
+          <w:ilvl w:val="0"/>
+          <w:numId w:val="2"/>
+        </w:numPr>
+        <w:rPr>
+          <w:i/>
+          <w:iCs/>
+        </w:rPr>
+      </w:pPr>
+      <w:r>
+        <w:t>Ketchikan Creek</w:t>
+      </w:r>
+    </w:p>
+    <w:p>
+      <w:pPr>
+        <w:pStyle w:val="ListParagraph"/>
+        <w:numPr>
+          <w:ilvl w:val="0"/>
+          <w:numId w:val="2"/>
+        </w:numPr>
+        <w:rPr>
+          <w:i/>
+          <w:iCs/>
+        </w:rPr>
+      </w:pPr>
+      <w:proofErr w:type="spellStart"/>
+      <w:r>
+        <w:t>Staney</w:t>
+      </w:r>
+      <w:proofErr w:type="spellEnd"/>
+      <w:r>
+        <w:t xml:space="preserve"> Creek</w:t>
+      </w:r>
+    </w:p>
+    <w:p/>
+    <w:p>
+      <w:pPr>
+        <w:rPr>
+          <w:i/>
+          <w:iCs/>
+        </w:rPr>
+      </w:pPr>
+    </w:p>
+    <w:p>
+      <w:pPr>
         <w:rPr>
           <w:sz w:val="28"/>
           <w:szCs w:val="28"/>
@@ -426,7 +689,7 @@
           <w:sz w:val="28"/>
           <w:szCs w:val="28"/>
         </w:rPr>
-        <w:t>WMA_Releases</w:t>
+        <w:t>CV_flow</w:t>
       </w:r>
       <w:proofErr w:type="spellEnd"/>
       <w:r>
@@ -434,11 +697,49 @@
           <w:sz w:val="28"/>
           <w:szCs w:val="28"/>
         </w:rPr>
-        <w:t xml:space="preserve"> within 40km methods detail</w:t>
+        <w:t xml:space="preserve"> methods detail</w:t>
       </w:r>
     </w:p>
     <w:p>
       <w:r>
+        <w:t>Same methods as in chapter 1. See “Hydro_methods_detail.docx” in “</w:t>
+      </w:r>
+      <w:proofErr w:type="spellStart"/>
+      <w:r>
+        <w:t>Stream_hydro_Flow</w:t>
+      </w:r>
+      <w:proofErr w:type="spellEnd"/>
+      <w:r>
+        <w:t xml:space="preserve">” folder </w:t>
+      </w:r>
+    </w:p>
+    <w:p/>
+    <w:p>
+      <w:pPr>
+        <w:rPr>
+          <w:sz w:val="28"/>
+          <w:szCs w:val="28"/>
+        </w:rPr>
+      </w:pPr>
+      <w:proofErr w:type="spellStart"/>
+      <w:r>
+        <w:rPr>
+          <w:sz w:val="28"/>
+          <w:szCs w:val="28"/>
+        </w:rPr>
+        <w:t>WMA_Releases</w:t>
+      </w:r>
+      <w:proofErr w:type="spellEnd"/>
+      <w:r>
+        <w:rPr>
+          <w:sz w:val="28"/>
+          <w:szCs w:val="28"/>
+        </w:rPr>
+        <w:t xml:space="preserve"> within 40km methods detail</w:t>
+      </w:r>
+    </w:p>
+    <w:p>
+      <w:r>
         <w:t xml:space="preserve">Similar to </w:t>
       </w:r>
       <w:proofErr w:type="spellStart"/>
@@ -460,7 +761,11 @@
         <w:t xml:space="preserve">Measure </w:t>
       </w:r>
       <w:r>
-        <w:t>tool on google maps (</w:t>
+        <w:t xml:space="preserve">tool on google maps </w:t>
+      </w:r>
+      <w:r>
+        <w:lastRenderedPageBreak/>
+        <w:t>(</w:t>
       </w:r>
       <w:hyperlink r:id="rId5" w:history="1">
         <w:r>
@@ -1746,8 +2051,416 @@
           <w:sz w:val="22"/>
           <w:szCs w:val="22"/>
         </w:rPr>
-        <w:lastRenderedPageBreak/>
         <w:t>See “Releases40km_chp2.R” for more details and to see the code</w:t>
+      </w:r>
+    </w:p>
+    <w:p>
+      <w:pPr>
+        <w:rPr>
+          <w:sz w:val="22"/>
+          <w:szCs w:val="22"/>
+        </w:rPr>
+      </w:pPr>
+      <w:r>
+        <w:rPr>
+          <w:sz w:val="22"/>
+          <w:szCs w:val="22"/>
+        </w:rPr>
+        <w:t>Also note that in chapter 1, my weighted moving average was calculated based on the proportion of 3–6-year-old fish a given stream. For chapter 2, I was using the total proportion of each age across time to calculate a WMA</w:t>
+      </w:r>
+      <w:r>
+        <w:rPr>
+          <w:sz w:val="22"/>
+          <w:szCs w:val="22"/>
+        </w:rPr>
+        <w:t>, and you may notice that I only did this for fish ages 3–5, not 3–6. This is because relative to the total, there were very few 6-year-olds, so I didn’t bother factoring that into my calculation. Below is the table of the number of each age of fish</w:t>
+      </w:r>
+    </w:p>
+    <w:tbl>
+      <w:tblPr>
+        <w:tblStyle w:val="TableGrid"/>
+        <w:tblW w:w="0" w:type="auto"/>
+        <w:tblLook w:val="04A0" w:firstRow="1" w:lastRow="0" w:firstColumn="1" w:lastColumn="0" w:noHBand="0" w:noVBand="1"/>
+      </w:tblPr>
+      <w:tblGrid>
+        <w:gridCol w:w="4675"/>
+        <w:gridCol w:w="4675"/>
+      </w:tblGrid>
+      <w:tr>
+        <w:tc>
+          <w:tcPr>
+            <w:tcW w:w="4675" w:type="dxa"/>
+          </w:tcPr>
+          <w:p>
+            <w:pPr>
+              <w:rPr>
+                <w:sz w:val="22"/>
+                <w:szCs w:val="22"/>
+              </w:rPr>
+            </w:pPr>
+            <w:r>
+              <w:rPr>
+                <w:sz w:val="22"/>
+                <w:szCs w:val="22"/>
+              </w:rPr>
+              <w:t>Age</w:t>
+            </w:r>
+          </w:p>
+        </w:tc>
+        <w:tc>
+          <w:tcPr>
+            <w:tcW w:w="4675" w:type="dxa"/>
+          </w:tcPr>
+          <w:p>
+            <w:pPr>
+              <w:rPr>
+                <w:sz w:val="22"/>
+                <w:szCs w:val="22"/>
+              </w:rPr>
+            </w:pPr>
+            <w:r>
+              <w:rPr>
+                <w:sz w:val="22"/>
+                <w:szCs w:val="22"/>
+              </w:rPr>
+              <w:t>Total number in HW Data from 2008–2019</w:t>
+            </w:r>
+          </w:p>
+        </w:tc>
+      </w:tr>
+      <w:tr>
+        <w:tc>
+          <w:tcPr>
+            <w:tcW w:w="4675" w:type="dxa"/>
+          </w:tcPr>
+          <w:p>
+            <w:pPr>
+              <w:rPr>
+                <w:sz w:val="22"/>
+                <w:szCs w:val="22"/>
+              </w:rPr>
+            </w:pPr>
+            <w:r>
+              <w:rPr>
+                <w:sz w:val="22"/>
+                <w:szCs w:val="22"/>
+              </w:rPr>
+              <w:t>3</w:t>
+            </w:r>
+          </w:p>
+        </w:tc>
+        <w:tc>
+          <w:tcPr>
+            <w:tcW w:w="4675" w:type="dxa"/>
+          </w:tcPr>
+          <w:p>
+            <w:pPr>
+              <w:rPr>
+                <w:sz w:val="22"/>
+                <w:szCs w:val="22"/>
+              </w:rPr>
+            </w:pPr>
+            <w:r>
+              <w:rPr>
+                <w:sz w:val="22"/>
+                <w:szCs w:val="22"/>
+              </w:rPr>
+              <w:t>320</w:t>
+            </w:r>
+          </w:p>
+        </w:tc>
+      </w:tr>
+      <w:tr>
+        <w:tc>
+          <w:tcPr>
+            <w:tcW w:w="4675" w:type="dxa"/>
+          </w:tcPr>
+          <w:p>
+            <w:pPr>
+              <w:rPr>
+                <w:sz w:val="22"/>
+                <w:szCs w:val="22"/>
+              </w:rPr>
+            </w:pPr>
+            <w:r>
+              <w:rPr>
+                <w:sz w:val="22"/>
+                <w:szCs w:val="22"/>
+              </w:rPr>
+              <w:t>4</w:t>
+            </w:r>
+          </w:p>
+        </w:tc>
+        <w:tc>
+          <w:tcPr>
+            <w:tcW w:w="4675" w:type="dxa"/>
+          </w:tcPr>
+          <w:p>
+            <w:pPr>
+              <w:rPr>
+                <w:sz w:val="22"/>
+                <w:szCs w:val="22"/>
+              </w:rPr>
+            </w:pPr>
+            <w:r>
+              <w:rPr>
+                <w:sz w:val="22"/>
+                <w:szCs w:val="22"/>
+              </w:rPr>
+              <w:t>5105</w:t>
+            </w:r>
+          </w:p>
+        </w:tc>
+      </w:tr>
+      <w:tr>
+        <w:tc>
+          <w:tcPr>
+            <w:tcW w:w="4675" w:type="dxa"/>
+          </w:tcPr>
+          <w:p>
+            <w:pPr>
+              <w:rPr>
+                <w:sz w:val="22"/>
+                <w:szCs w:val="22"/>
+              </w:rPr>
+            </w:pPr>
+            <w:r>
+              <w:rPr>
+                <w:sz w:val="22"/>
+                <w:szCs w:val="22"/>
+              </w:rPr>
+              <w:lastRenderedPageBreak/>
+              <w:t>5</w:t>
+            </w:r>
+          </w:p>
+        </w:tc>
+        <w:tc>
+          <w:tcPr>
+            <w:tcW w:w="4675" w:type="dxa"/>
+          </w:tcPr>
+          <w:p>
+            <w:pPr>
+              <w:rPr>
+                <w:sz w:val="22"/>
+                <w:szCs w:val="22"/>
+              </w:rPr>
+            </w:pPr>
+            <w:r>
+              <w:rPr>
+                <w:sz w:val="22"/>
+                <w:szCs w:val="22"/>
+              </w:rPr>
+              <w:t>2915</w:t>
+            </w:r>
+          </w:p>
+        </w:tc>
+      </w:tr>
+      <w:tr>
+        <w:tc>
+          <w:tcPr>
+            <w:tcW w:w="4675" w:type="dxa"/>
+          </w:tcPr>
+          <w:p>
+            <w:pPr>
+              <w:rPr>
+                <w:sz w:val="22"/>
+                <w:szCs w:val="22"/>
+              </w:rPr>
+            </w:pPr>
+            <w:r>
+              <w:rPr>
+                <w:sz w:val="22"/>
+                <w:szCs w:val="22"/>
+              </w:rPr>
+              <w:t>6</w:t>
+            </w:r>
+          </w:p>
+        </w:tc>
+        <w:tc>
+          <w:tcPr>
+            <w:tcW w:w="4675" w:type="dxa"/>
+          </w:tcPr>
+          <w:p>
+            <w:pPr>
+              <w:rPr>
+                <w:sz w:val="22"/>
+                <w:szCs w:val="22"/>
+              </w:rPr>
+            </w:pPr>
+            <w:r>
+              <w:rPr>
+                <w:sz w:val="22"/>
+                <w:szCs w:val="22"/>
+              </w:rPr>
+              <w:t>148</w:t>
+            </w:r>
+            <w:r>
+              <w:rPr>
+                <w:sz w:val="22"/>
+                <w:szCs w:val="22"/>
+              </w:rPr>
+              <w:t xml:space="preserve"> #not worth including this fraction</w:t>
+            </w:r>
+          </w:p>
+        </w:tc>
+      </w:tr>
+      <w:tr>
+        <w:tc>
+          <w:tcPr>
+            <w:tcW w:w="4675" w:type="dxa"/>
+          </w:tcPr>
+          <w:p>
+            <w:pPr>
+              <w:rPr>
+                <w:sz w:val="22"/>
+                <w:szCs w:val="22"/>
+              </w:rPr>
+            </w:pPr>
+            <w:r>
+              <w:rPr>
+                <w:sz w:val="22"/>
+                <w:szCs w:val="22"/>
+              </w:rPr>
+              <w:t>7</w:t>
+            </w:r>
+          </w:p>
+        </w:tc>
+        <w:tc>
+          <w:tcPr>
+            <w:tcW w:w="4675" w:type="dxa"/>
+          </w:tcPr>
+          <w:p>
+            <w:pPr>
+              <w:rPr>
+                <w:sz w:val="22"/>
+                <w:szCs w:val="22"/>
+              </w:rPr>
+            </w:pPr>
+            <w:r>
+              <w:rPr>
+                <w:sz w:val="22"/>
+                <w:szCs w:val="22"/>
+              </w:rPr>
+              <w:t>4</w:t>
+            </w:r>
+            <w:r>
+              <w:rPr>
+                <w:sz w:val="22"/>
+                <w:szCs w:val="22"/>
+              </w:rPr>
+              <w:t xml:space="preserve"> #definitely not worth including</w:t>
+            </w:r>
+          </w:p>
+        </w:tc>
+      </w:tr>
+    </w:tbl>
+    <w:p>
+      <w:pPr>
+        <w:rPr>
+          <w:sz w:val="22"/>
+          <w:szCs w:val="22"/>
+        </w:rPr>
+      </w:pPr>
+    </w:p>
+    <w:p>
+      <w:pPr>
+        <w:rPr>
+          <w:sz w:val="22"/>
+          <w:szCs w:val="22"/>
+        </w:rPr>
+      </w:pPr>
+    </w:p>
+    <w:p>
+      <w:pPr>
+        <w:rPr>
+          <w:sz w:val="22"/>
+          <w:szCs w:val="22"/>
+        </w:rPr>
+      </w:pPr>
+    </w:p>
+    <w:p>
+      <w:pPr>
+        <w:rPr>
+          <w:sz w:val="28"/>
+          <w:szCs w:val="28"/>
+        </w:rPr>
+      </w:pPr>
+      <w:r>
+        <w:rPr>
+          <w:sz w:val="28"/>
+          <w:szCs w:val="28"/>
+        </w:rPr>
+        <w:t>Other notes about data</w:t>
+      </w:r>
+    </w:p>
+    <w:p>
+      <w:r>
+        <w:t xml:space="preserve">The chapter 1 streams are included in the chapter 2 dataset and have the same data as in chapter 1 for pink salmon abundance, mean flow, and CV flow. Their data values differ slightly for </w:t>
+      </w:r>
+    </w:p>
+    <w:p>
+      <w:pPr>
+        <w:pStyle w:val="ListParagraph"/>
+        <w:numPr>
+          <w:ilvl w:val="0"/>
+          <w:numId w:val="3"/>
+        </w:numPr>
+      </w:pPr>
+      <w:r>
+        <w:rPr>
+          <w:u w:val="single"/>
+        </w:rPr>
+        <w:t>Conspecific abundance</w:t>
+      </w:r>
+      <w:r>
+        <w:t xml:space="preserve"> because I do not have 1-pHOS values to multiply the conspecific abundance estimates by for chapter 2 streams as I did in chapter 1</w:t>
+      </w:r>
+    </w:p>
+    <w:p>
+      <w:pPr>
+        <w:pStyle w:val="ListParagraph"/>
+        <w:numPr>
+          <w:ilvl w:val="0"/>
+          <w:numId w:val="3"/>
+        </w:numPr>
+      </w:pPr>
+      <w:proofErr w:type="spellStart"/>
+      <w:r>
+        <w:rPr>
+          <w:u w:val="single"/>
+        </w:rPr>
+        <w:t>WMA_Releases_by_Yr</w:t>
+      </w:r>
+      <w:proofErr w:type="spellEnd"/>
+      <w:r>
+        <w:t xml:space="preserve"> because I do not have an empirical age distribution for chapter 2 streams either (no hatchery salmon sampled to determine ages from)</w:t>
+      </w:r>
+    </w:p>
+    <w:p>
+      <w:r>
+        <w:t xml:space="preserve">For chapter 1 streams included in the chapter 2 dataset, I did methods for </w:t>
+      </w:r>
+      <w:proofErr w:type="spellStart"/>
+      <w:r>
+        <w:t>Cons_Abundance</w:t>
+      </w:r>
+      <w:proofErr w:type="spellEnd"/>
+      <w:r>
+        <w:t xml:space="preserve"> and </w:t>
+      </w:r>
+      <w:proofErr w:type="spellStart"/>
+      <w:r>
+        <w:t>WMA_Releases_by_Yr</w:t>
+      </w:r>
+      <w:proofErr w:type="spellEnd"/>
+      <w:r>
+        <w:t xml:space="preserve"> the same way I did for chapter 2 streams (no 1-pHOS multiplier nor stream-specific age distribution) so that I can compare model output for these streams which have a known response and predictions based on chapter 1 methods. Hopefully the predictions between the </w:t>
+      </w:r>
+      <w:r>
+        <w:t>datasets</w:t>
+      </w:r>
+      <w:r>
+        <w:t xml:space="preserve"> don’t differ greatly!</w:t>
       </w:r>
     </w:p>
     <w:sectPr>
@@ -1875,8 +2588,310 @@
       </w:rPr>
     </w:lvl>
   </w:abstractNum>
+  <w:abstractNum w:abstractNumId="1" w15:restartNumberingAfterBreak="0">
+    <w:nsid w:val="4B5375DF"/>
+    <w:multiLevelType w:val="hybridMultilevel"/>
+    <w:tmpl w:val="77C42522"/>
+    <w:lvl w:ilvl="0" w:tplc="764808BC">
+      <w:start w:val="1"/>
+      <w:numFmt w:val="decimal"/>
+      <w:lvlText w:val="%1)"/>
+      <w:lvlJc w:val="left"/>
+      <w:pPr>
+        <w:ind w:left="720" w:hanging="360"/>
+      </w:pPr>
+      <w:rPr>
+        <w:rFonts w:hint="default"/>
+        <w:sz w:val="28"/>
+      </w:rPr>
+    </w:lvl>
+    <w:lvl w:ilvl="1" w:tplc="04090019" w:tentative="1">
+      <w:start w:val="1"/>
+      <w:numFmt w:val="lowerLetter"/>
+      <w:lvlText w:val="%2."/>
+      <w:lvlJc w:val="left"/>
+      <w:pPr>
+        <w:ind w:left="1440" w:hanging="360"/>
+      </w:pPr>
+    </w:lvl>
+    <w:lvl w:ilvl="2" w:tplc="0409001B" w:tentative="1">
+      <w:start w:val="1"/>
+      <w:numFmt w:val="lowerRoman"/>
+      <w:lvlText w:val="%3."/>
+      <w:lvlJc w:val="right"/>
+      <w:pPr>
+        <w:ind w:left="2160" w:hanging="180"/>
+      </w:pPr>
+    </w:lvl>
+    <w:lvl w:ilvl="3" w:tplc="0409000F" w:tentative="1">
+      <w:start w:val="1"/>
+      <w:numFmt w:val="decimal"/>
+      <w:lvlText w:val="%4."/>
+      <w:lvlJc w:val="left"/>
+      <w:pPr>
+        <w:ind w:left="2880" w:hanging="360"/>
+      </w:pPr>
+    </w:lvl>
+    <w:lvl w:ilvl="4" w:tplc="04090019" w:tentative="1">
+      <w:start w:val="1"/>
+      <w:numFmt w:val="lowerLetter"/>
+      <w:lvlText w:val="%5."/>
+      <w:lvlJc w:val="left"/>
+      <w:pPr>
+        <w:ind w:left="3600" w:hanging="360"/>
+      </w:pPr>
+    </w:lvl>
+    <w:lvl w:ilvl="5" w:tplc="0409001B" w:tentative="1">
+      <w:start w:val="1"/>
+      <w:numFmt w:val="lowerRoman"/>
+      <w:lvlText w:val="%6."/>
+      <w:lvlJc w:val="right"/>
+      <w:pPr>
+        <w:ind w:left="4320" w:hanging="180"/>
+      </w:pPr>
+    </w:lvl>
+    <w:lvl w:ilvl="6" w:tplc="0409000F" w:tentative="1">
+      <w:start w:val="1"/>
+      <w:numFmt w:val="decimal"/>
+      <w:lvlText w:val="%7."/>
+      <w:lvlJc w:val="left"/>
+      <w:pPr>
+        <w:ind w:left="5040" w:hanging="360"/>
+      </w:pPr>
+    </w:lvl>
+    <w:lvl w:ilvl="7" w:tplc="04090019" w:tentative="1">
+      <w:start w:val="1"/>
+      <w:numFmt w:val="lowerLetter"/>
+      <w:lvlText w:val="%8."/>
+      <w:lvlJc w:val="left"/>
+      <w:pPr>
+        <w:ind w:left="5760" w:hanging="360"/>
+      </w:pPr>
+    </w:lvl>
+    <w:lvl w:ilvl="8" w:tplc="0409001B" w:tentative="1">
+      <w:start w:val="1"/>
+      <w:numFmt w:val="lowerRoman"/>
+      <w:lvlText w:val="%9."/>
+      <w:lvlJc w:val="right"/>
+      <w:pPr>
+        <w:ind w:left="6480" w:hanging="180"/>
+      </w:pPr>
+    </w:lvl>
+  </w:abstractNum>
+  <w:abstractNum w:abstractNumId="2" w15:restartNumberingAfterBreak="0">
+    <w:nsid w:val="690A713F"/>
+    <w:multiLevelType w:val="hybridMultilevel"/>
+    <w:tmpl w:val="7430B036"/>
+    <w:lvl w:ilvl="0" w:tplc="13EE198C">
+      <w:start w:val="1"/>
+      <w:numFmt w:val="decimal"/>
+      <w:lvlText w:val="%1)"/>
+      <w:lvlJc w:val="left"/>
+      <w:pPr>
+        <w:ind w:left="1080" w:hanging="360"/>
+      </w:pPr>
+      <w:rPr>
+        <w:rFonts w:hint="default"/>
+        <w:i w:val="0"/>
+      </w:rPr>
+    </w:lvl>
+    <w:lvl w:ilvl="1" w:tplc="04090019" w:tentative="1">
+      <w:start w:val="1"/>
+      <w:numFmt w:val="lowerLetter"/>
+      <w:lvlText w:val="%2."/>
+      <w:lvlJc w:val="left"/>
+      <w:pPr>
+        <w:ind w:left="1800" w:hanging="360"/>
+      </w:pPr>
+    </w:lvl>
+    <w:lvl w:ilvl="2" w:tplc="0409001B" w:tentative="1">
+      <w:start w:val="1"/>
+      <w:numFmt w:val="lowerRoman"/>
+      <w:lvlText w:val="%3."/>
+      <w:lvlJc w:val="right"/>
+      <w:pPr>
+        <w:ind w:left="2520" w:hanging="180"/>
+      </w:pPr>
+    </w:lvl>
+    <w:lvl w:ilvl="3" w:tplc="0409000F" w:tentative="1">
+      <w:start w:val="1"/>
+      <w:numFmt w:val="decimal"/>
+      <w:lvlText w:val="%4."/>
+      <w:lvlJc w:val="left"/>
+      <w:pPr>
+        <w:ind w:left="3240" w:hanging="360"/>
+      </w:pPr>
+    </w:lvl>
+    <w:lvl w:ilvl="4" w:tplc="04090019" w:tentative="1">
+      <w:start w:val="1"/>
+      <w:numFmt w:val="lowerLetter"/>
+      <w:lvlText w:val="%5."/>
+      <w:lvlJc w:val="left"/>
+      <w:pPr>
+        <w:ind w:left="3960" w:hanging="360"/>
+      </w:pPr>
+    </w:lvl>
+    <w:lvl w:ilvl="5" w:tplc="0409001B" w:tentative="1">
+      <w:start w:val="1"/>
+      <w:numFmt w:val="lowerRoman"/>
+      <w:lvlText w:val="%6."/>
+      <w:lvlJc w:val="right"/>
+      <w:pPr>
+        <w:ind w:left="4680" w:hanging="180"/>
+      </w:pPr>
+    </w:lvl>
+    <w:lvl w:ilvl="6" w:tplc="0409000F" w:tentative="1">
+      <w:start w:val="1"/>
+      <w:numFmt w:val="decimal"/>
+      <w:lvlText w:val="%7."/>
+      <w:lvlJc w:val="left"/>
+      <w:pPr>
+        <w:ind w:left="5400" w:hanging="360"/>
+      </w:pPr>
+    </w:lvl>
+    <w:lvl w:ilvl="7" w:tplc="04090019" w:tentative="1">
+      <w:start w:val="1"/>
+      <w:numFmt w:val="lowerLetter"/>
+      <w:lvlText w:val="%8."/>
+      <w:lvlJc w:val="left"/>
+      <w:pPr>
+        <w:ind w:left="6120" w:hanging="360"/>
+      </w:pPr>
+    </w:lvl>
+    <w:lvl w:ilvl="8" w:tplc="0409001B" w:tentative="1">
+      <w:start w:val="1"/>
+      <w:numFmt w:val="lowerRoman"/>
+      <w:lvlText w:val="%9."/>
+      <w:lvlJc w:val="right"/>
+      <w:pPr>
+        <w:ind w:left="6840" w:hanging="180"/>
+      </w:pPr>
+    </w:lvl>
+  </w:abstractNum>
+  <w:abstractNum w:abstractNumId="3" w15:restartNumberingAfterBreak="0">
+    <w:nsid w:val="6E7974E0"/>
+    <w:multiLevelType w:val="hybridMultilevel"/>
+    <w:tmpl w:val="FA02CEC0"/>
+    <w:lvl w:ilvl="0" w:tplc="04090001">
+      <w:start w:val="1"/>
+      <w:numFmt w:val="bullet"/>
+      <w:lvlText w:val=""/>
+      <w:lvlJc w:val="left"/>
+      <w:pPr>
+        <w:ind w:left="1440" w:hanging="360"/>
+      </w:pPr>
+      <w:rPr>
+        <w:rFonts w:ascii="Symbol" w:hAnsi="Symbol" w:hint="default"/>
+      </w:rPr>
+    </w:lvl>
+    <w:lvl w:ilvl="1" w:tplc="04090003" w:tentative="1">
+      <w:start w:val="1"/>
+      <w:numFmt w:val="bullet"/>
+      <w:lvlText w:val="o"/>
+      <w:lvlJc w:val="left"/>
+      <w:pPr>
+        <w:ind w:left="2160" w:hanging="360"/>
+      </w:pPr>
+      <w:rPr>
+        <w:rFonts w:ascii="Courier New" w:hAnsi="Courier New" w:cs="Courier New" w:hint="default"/>
+      </w:rPr>
+    </w:lvl>
+    <w:lvl w:ilvl="2" w:tplc="04090005" w:tentative="1">
+      <w:start w:val="1"/>
+      <w:numFmt w:val="bullet"/>
+      <w:lvlText w:val=""/>
+      <w:lvlJc w:val="left"/>
+      <w:pPr>
+        <w:ind w:left="2880" w:hanging="360"/>
+      </w:pPr>
+      <w:rPr>
+        <w:rFonts w:ascii="Wingdings" w:hAnsi="Wingdings" w:hint="default"/>
+      </w:rPr>
+    </w:lvl>
+    <w:lvl w:ilvl="3" w:tplc="04090001" w:tentative="1">
+      <w:start w:val="1"/>
+      <w:numFmt w:val="bullet"/>
+      <w:lvlText w:val=""/>
+      <w:lvlJc w:val="left"/>
+      <w:pPr>
+        <w:ind w:left="3600" w:hanging="360"/>
+      </w:pPr>
+      <w:rPr>
+        <w:rFonts w:ascii="Symbol" w:hAnsi="Symbol" w:hint="default"/>
+      </w:rPr>
+    </w:lvl>
+    <w:lvl w:ilvl="4" w:tplc="04090003" w:tentative="1">
+      <w:start w:val="1"/>
+      <w:numFmt w:val="bullet"/>
+      <w:lvlText w:val="o"/>
+      <w:lvlJc w:val="left"/>
+      <w:pPr>
+        <w:ind w:left="4320" w:hanging="360"/>
+      </w:pPr>
+      <w:rPr>
+        <w:rFonts w:ascii="Courier New" w:hAnsi="Courier New" w:cs="Courier New" w:hint="default"/>
+      </w:rPr>
+    </w:lvl>
+    <w:lvl w:ilvl="5" w:tplc="04090005" w:tentative="1">
+      <w:start w:val="1"/>
+      <w:numFmt w:val="bullet"/>
+      <w:lvlText w:val=""/>
+      <w:lvlJc w:val="left"/>
+      <w:pPr>
+        <w:ind w:left="5040" w:hanging="360"/>
+      </w:pPr>
+      <w:rPr>
+        <w:rFonts w:ascii="Wingdings" w:hAnsi="Wingdings" w:hint="default"/>
+      </w:rPr>
+    </w:lvl>
+    <w:lvl w:ilvl="6" w:tplc="04090001" w:tentative="1">
+      <w:start w:val="1"/>
+      <w:numFmt w:val="bullet"/>
+      <w:lvlText w:val=""/>
+      <w:lvlJc w:val="left"/>
+      <w:pPr>
+        <w:ind w:left="5760" w:hanging="360"/>
+      </w:pPr>
+      <w:rPr>
+        <w:rFonts w:ascii="Symbol" w:hAnsi="Symbol" w:hint="default"/>
+      </w:rPr>
+    </w:lvl>
+    <w:lvl w:ilvl="7" w:tplc="04090003" w:tentative="1">
+      <w:start w:val="1"/>
+      <w:numFmt w:val="bullet"/>
+      <w:lvlText w:val="o"/>
+      <w:lvlJc w:val="left"/>
+      <w:pPr>
+        <w:ind w:left="6480" w:hanging="360"/>
+      </w:pPr>
+      <w:rPr>
+        <w:rFonts w:ascii="Courier New" w:hAnsi="Courier New" w:cs="Courier New" w:hint="default"/>
+      </w:rPr>
+    </w:lvl>
+    <w:lvl w:ilvl="8" w:tplc="04090005" w:tentative="1">
+      <w:start w:val="1"/>
+      <w:numFmt w:val="bullet"/>
+      <w:lvlText w:val=""/>
+      <w:lvlJc w:val="left"/>
+      <w:pPr>
+        <w:ind w:left="7200" w:hanging="360"/>
+      </w:pPr>
+      <w:rPr>
+        <w:rFonts w:ascii="Wingdings" w:hAnsi="Wingdings" w:hint="default"/>
+      </w:rPr>
+    </w:lvl>
+  </w:abstractNum>
   <w:num w:numId="1">
     <w:abstractNumId w:val="0"/>
+  </w:num>
+  <w:num w:numId="2">
+    <w:abstractNumId w:val="2"/>
+  </w:num>
+  <w:num w:numId="3">
+    <w:abstractNumId w:val="1"/>
+  </w:num>
+  <w:num w:numId="4">
+    <w:abstractNumId w:val="3"/>
   </w:num>
 </w:numbering>
 </file>

</xml_diff>

<commit_message>
Added 2020 and 2021 data (for Cons_Abundance and WMA_Releases_by_Yr) to the dataset, both Cons_Abundance_Chp2.csv and WMA_Releases_by_Yr dataframes AND the Chp2_Master_dataset.csv
</commit_message>
<xml_diff>
--- a/Data/Data_acquisition_Methods_Detail.docx
+++ b/Data/Data_acquisition_Methods_Detail.docx
@@ -582,89 +582,161 @@
     </w:p>
     <w:p>
       <w:pPr>
-        <w:ind w:firstLine="720"/>
-      </w:pPr>
-      <w:r>
-        <w:t xml:space="preserve">I also manually entered data for 4 streams from “Chum_counts_by_stream.xlsx” in chapter 1 which were interpolated (“Chum_counts_by_stream.xlsx” contains the conspecific abundance estimates NOT multiplied by 1-pHOS). That is why there would be 40 more rows of </w:t>
-      </w:r>
-      <w:proofErr w:type="spellStart"/>
-      <w:r>
+        <w:rPr>
+          <w:b/>
+          <w:bCs/>
+        </w:rPr>
+      </w:pPr>
+      <w:r>
+        <w:rPr>
+          <w:b/>
+          <w:bCs/>
+        </w:rPr>
+        <w:t xml:space="preserve">There are 3 </w:t>
+      </w:r>
+      <w:proofErr w:type="spellStart"/>
+      <w:r>
+        <w:rPr>
+          <w:b/>
+          <w:bCs/>
+        </w:rPr>
+        <w:t>chp</w:t>
+      </w:r>
+      <w:proofErr w:type="spellEnd"/>
+      <w:r>
+        <w:rPr>
+          <w:b/>
+          <w:bCs/>
+        </w:rPr>
+        <w:t xml:space="preserve"> 1 streams that are not included in the </w:t>
+      </w:r>
+      <w:proofErr w:type="spellStart"/>
+      <w:r>
+        <w:rPr>
+          <w:b/>
+          <w:bCs/>
+        </w:rPr>
+        <w:t>chp</w:t>
+      </w:r>
+      <w:proofErr w:type="spellEnd"/>
+      <w:r>
+        <w:rPr>
+          <w:b/>
+          <w:bCs/>
+        </w:rPr>
+        <w:t xml:space="preserve"> 2 predictive modeling, which are Ush, </w:t>
+      </w:r>
+      <w:proofErr w:type="spellStart"/>
+      <w:r>
+        <w:rPr>
+          <w:b/>
+          <w:bCs/>
+        </w:rPr>
+        <w:t>Staney</w:t>
+      </w:r>
+      <w:proofErr w:type="spellEnd"/>
+      <w:r>
+        <w:rPr>
+          <w:b/>
+          <w:bCs/>
+        </w:rPr>
+        <w:t xml:space="preserve"> Creek, and Camp Coogan. Their </w:t>
+      </w:r>
+      <w:proofErr w:type="spellStart"/>
+      <w:r>
+        <w:rPr>
+          <w:b/>
+          <w:bCs/>
+        </w:rPr>
         <w:t>Cons_Abundance</w:t>
       </w:r>
       <w:proofErr w:type="spellEnd"/>
       <w:r>
-        <w:t xml:space="preserve"> data in Chp2_Master_dataset compared to what I output from my R script where I originally created the master dataset. These streams were</w:t>
-      </w:r>
-    </w:p>
-    <w:p>
-      <w:pPr>
-        <w:pStyle w:val="ListParagraph"/>
-        <w:numPr>
-          <w:ilvl w:val="0"/>
-          <w:numId w:val="2"/>
-        </w:numPr>
-        <w:rPr>
-          <w:i/>
-          <w:iCs/>
-        </w:rPr>
-      </w:pPr>
-      <w:proofErr w:type="spellStart"/>
-      <w:r>
-        <w:t>Ushk</w:t>
-      </w:r>
-      <w:proofErr w:type="spellEnd"/>
-    </w:p>
-    <w:p>
-      <w:pPr>
-        <w:pStyle w:val="ListParagraph"/>
-        <w:numPr>
-          <w:ilvl w:val="0"/>
-          <w:numId w:val="2"/>
-        </w:numPr>
-        <w:rPr>
-          <w:i/>
-          <w:iCs/>
-        </w:rPr>
-      </w:pPr>
-      <w:r>
-        <w:t>Camp Coogan</w:t>
-      </w:r>
-    </w:p>
-    <w:p>
-      <w:pPr>
-        <w:pStyle w:val="ListParagraph"/>
-        <w:numPr>
-          <w:ilvl w:val="0"/>
-          <w:numId w:val="2"/>
-        </w:numPr>
-        <w:rPr>
-          <w:i/>
-          <w:iCs/>
-        </w:rPr>
-      </w:pPr>
-      <w:r>
-        <w:t>Ketchikan Creek</w:t>
-      </w:r>
-    </w:p>
-    <w:p>
-      <w:pPr>
-        <w:pStyle w:val="ListParagraph"/>
-        <w:numPr>
-          <w:ilvl w:val="0"/>
-          <w:numId w:val="2"/>
-        </w:numPr>
-        <w:rPr>
-          <w:i/>
-          <w:iCs/>
-        </w:rPr>
-      </w:pPr>
-      <w:proofErr w:type="spellStart"/>
-      <w:r>
-        <w:t>Staney</w:t>
-      </w:r>
-      <w:proofErr w:type="spellEnd"/>
-      <w:r>
-        <w:t xml:space="preserve"> Creek</w:t>
+        <w:rPr>
+          <w:b/>
+          <w:bCs/>
+        </w:rPr>
+        <w:t xml:space="preserve"> data was interpolated in chapter 1, so I did not include them in </w:t>
+      </w:r>
+      <w:proofErr w:type="spellStart"/>
+      <w:r>
+        <w:rPr>
+          <w:b/>
+          <w:bCs/>
+        </w:rPr>
+        <w:t>chp</w:t>
+      </w:r>
+      <w:proofErr w:type="spellEnd"/>
+      <w:r>
+        <w:rPr>
+          <w:b/>
+          <w:bCs/>
+        </w:rPr>
+        <w:t xml:space="preserve"> 2 modeling </w:t>
+      </w:r>
+      <w:proofErr w:type="gramStart"/>
+      <w:r>
+        <w:rPr>
+          <w:b/>
+          <w:bCs/>
+        </w:rPr>
+        <w:t>so as to</w:t>
+      </w:r>
+      <w:proofErr w:type="gramEnd"/>
+      <w:r>
+        <w:rPr>
+          <w:b/>
+          <w:bCs/>
+        </w:rPr>
+        <w:t xml:space="preserve"> increase predictive accuracy. </w:t>
+      </w:r>
+      <w:proofErr w:type="gramStart"/>
+      <w:r>
+        <w:rPr>
+          <w:b/>
+          <w:bCs/>
+        </w:rPr>
+        <w:t>That is to say, use</w:t>
+      </w:r>
+      <w:proofErr w:type="gramEnd"/>
+      <w:r>
+        <w:rPr>
+          <w:b/>
+          <w:bCs/>
+        </w:rPr>
+        <w:t xml:space="preserve"> </w:t>
+      </w:r>
+      <w:proofErr w:type="spellStart"/>
+      <w:r>
+        <w:rPr>
+          <w:b/>
+          <w:bCs/>
+        </w:rPr>
+        <w:t>Cons_Abundance</w:t>
+      </w:r>
+      <w:proofErr w:type="spellEnd"/>
+      <w:r>
+        <w:rPr>
+          <w:b/>
+          <w:bCs/>
+        </w:rPr>
+        <w:t xml:space="preserve"> data for streams that actually had </w:t>
+      </w:r>
+      <w:proofErr w:type="spellStart"/>
+      <w:r>
+        <w:rPr>
+          <w:b/>
+          <w:bCs/>
+        </w:rPr>
+        <w:t>Cons_Abundance</w:t>
+      </w:r>
+      <w:proofErr w:type="spellEnd"/>
+      <w:r>
+        <w:rPr>
+          <w:b/>
+          <w:bCs/>
+        </w:rPr>
+        <w:t xml:space="preserve"> data</w:t>
       </w:r>
     </w:p>
     <w:p/>
@@ -710,7 +782,26 @@
       </w:r>
       <w:proofErr w:type="spellEnd"/>
       <w:r>
-        <w:t xml:space="preserve">” folder </w:t>
+        <w:t>” folder</w:t>
+      </w:r>
+      <w:r>
+        <w:t xml:space="preserve">. Note that only 82 of the 87 streams which have </w:t>
+      </w:r>
+      <w:proofErr w:type="spellStart"/>
+      <w:r>
+        <w:t>Cons_Abundance</w:t>
+      </w:r>
+      <w:proofErr w:type="spellEnd"/>
+      <w:r>
+        <w:t xml:space="preserve"> data in chapter 2 also have </w:t>
+      </w:r>
+      <w:proofErr w:type="spellStart"/>
+      <w:r>
+        <w:t>CV_flow</w:t>
+      </w:r>
+      <w:proofErr w:type="spellEnd"/>
+      <w:r>
+        <w:t xml:space="preserve"> data, so I ultimately only made predictions for 82, not 87 “high-confidence” streams (streams containing data for all 3 covariates)</w:t>
       </w:r>
     </w:p>
     <w:p/>
@@ -761,11 +852,7 @@
         <w:t xml:space="preserve">Measure </w:t>
       </w:r>
       <w:r>
-        <w:t xml:space="preserve">tool on google maps </w:t>
-      </w:r>
-      <w:r>
-        <w:lastRenderedPageBreak/>
-        <w:t>(</w:t>
+        <w:t>tool on google maps (</w:t>
       </w:r>
       <w:hyperlink r:id="rId5" w:history="1">
         <w:r>
@@ -776,7 +863,11 @@
         </w:r>
       </w:hyperlink>
       <w:r>
-        <w:t>) and transferred this into R. This file is called “Releases_within40km_chp2.csv”. I assigned a weighted moving average (WMA) of the number of fish released 2, 3, and 4 years prior to the theoretical year of sampling based on expected ages of returning adults (3, 4, and 5yo, which would have been released from release sites 1 year after birth, or 2-4 years prior to sampling)</w:t>
+        <w:t xml:space="preserve">) and transferred this into R. This file is called “Releases_within40km_chp2.csv”. I assigned a </w:t>
+      </w:r>
+      <w:r>
+        <w:lastRenderedPageBreak/>
+        <w:t>weighted moving average (WMA) of the number of fish released 2, 3, and 4 years prior to the theoretical year of sampling based on expected ages of returning adults (3, 4, and 5yo, which would have been released from release sites 1 year after birth, or 2-4 years prior to sampling)</w:t>
       </w:r>
     </w:p>
     <w:p>
@@ -2229,7 +2320,6 @@
                 <w:sz w:val="22"/>
                 <w:szCs w:val="22"/>
               </w:rPr>
-              <w:lastRenderedPageBreak/>
               <w:t>5</w:t>
             </w:r>
           </w:p>
@@ -2354,6 +2444,102 @@
         </w:tc>
       </w:tr>
     </w:tbl>
+    <w:p>
+      <w:pPr>
+        <w:rPr>
+          <w:sz w:val="22"/>
+          <w:szCs w:val="22"/>
+        </w:rPr>
+      </w:pPr>
+    </w:p>
+    <w:p>
+      <w:pPr>
+        <w:rPr>
+          <w:sz w:val="22"/>
+          <w:szCs w:val="22"/>
+        </w:rPr>
+      </w:pPr>
+    </w:p>
+    <w:p>
+      <w:pPr>
+        <w:rPr>
+          <w:sz w:val="22"/>
+          <w:szCs w:val="22"/>
+        </w:rPr>
+      </w:pPr>
+      <w:r>
+        <w:rPr>
+          <w:sz w:val="22"/>
+          <w:szCs w:val="22"/>
+        </w:rPr>
+        <w:t>For part 2 of chapter 2 where I make updated predictions for SE AK streams using real 2020 and 2021 release and conspecific abundance data, I manually copied 2018 and 2019 release data into the release site dataset (</w:t>
+      </w:r>
+      <w:r>
+        <w:rPr>
+          <w:i/>
+          <w:iCs/>
+          <w:sz w:val="22"/>
+          <w:szCs w:val="22"/>
+        </w:rPr>
+        <w:t>Releases_thru2019.csv</w:t>
+      </w:r>
+      <w:r>
+        <w:rPr>
+          <w:sz w:val="22"/>
+          <w:szCs w:val="22"/>
+        </w:rPr>
+        <w:t>). Data was taken from the Alaska salmon fisheries enhancement annual reports of 2018 and 2019. A few notes regarding 2018 and 2019 hatchery release information:</w:t>
+      </w:r>
+    </w:p>
+    <w:p>
+      <w:pPr>
+        <w:pStyle w:val="ListParagraph"/>
+        <w:numPr>
+          <w:ilvl w:val="0"/>
+          <w:numId w:val="5"/>
+        </w:numPr>
+        <w:rPr>
+          <w:sz w:val="22"/>
+          <w:szCs w:val="22"/>
+        </w:rPr>
+      </w:pPr>
+      <w:r>
+        <w:rPr>
+          <w:sz w:val="22"/>
+          <w:szCs w:val="22"/>
+        </w:rPr>
+        <w:t xml:space="preserve">There is one new release site that is part of the Burnett Inlet Hatchery called Port </w:t>
+      </w:r>
+      <w:proofErr w:type="spellStart"/>
+      <w:r>
+        <w:rPr>
+          <w:sz w:val="22"/>
+          <w:szCs w:val="22"/>
+        </w:rPr>
+        <w:t>Asumcion</w:t>
+      </w:r>
+      <w:proofErr w:type="spellEnd"/>
+    </w:p>
+    <w:p>
+      <w:pPr>
+        <w:pStyle w:val="ListParagraph"/>
+        <w:numPr>
+          <w:ilvl w:val="0"/>
+          <w:numId w:val="5"/>
+        </w:numPr>
+        <w:rPr>
+          <w:sz w:val="22"/>
+          <w:szCs w:val="22"/>
+        </w:rPr>
+      </w:pPr>
+      <w:r>
+        <w:rPr>
+          <w:sz w:val="22"/>
+          <w:szCs w:val="22"/>
+        </w:rPr>
+        <w:t>DIPAC started calling THANE NET PENS “SHEEP CREEK” in 2019. They are the same site. I called DIPAC to confirm this</w:t>
+      </w:r>
+    </w:p>
     <w:p>
       <w:pPr>
         <w:rPr>
@@ -2589,6 +2775,119 @@
     </w:lvl>
   </w:abstractNum>
   <w:abstractNum w:abstractNumId="1" w15:restartNumberingAfterBreak="0">
+    <w:nsid w:val="41341ACE"/>
+    <w:multiLevelType w:val="hybridMultilevel"/>
+    <w:tmpl w:val="2A521090"/>
+    <w:lvl w:ilvl="0" w:tplc="04090001">
+      <w:start w:val="1"/>
+      <w:numFmt w:val="bullet"/>
+      <w:lvlText w:val=""/>
+      <w:lvlJc w:val="left"/>
+      <w:pPr>
+        <w:ind w:left="720" w:hanging="360"/>
+      </w:pPr>
+      <w:rPr>
+        <w:rFonts w:ascii="Symbol" w:hAnsi="Symbol" w:hint="default"/>
+      </w:rPr>
+    </w:lvl>
+    <w:lvl w:ilvl="1" w:tplc="04090003" w:tentative="1">
+      <w:start w:val="1"/>
+      <w:numFmt w:val="bullet"/>
+      <w:lvlText w:val="o"/>
+      <w:lvlJc w:val="left"/>
+      <w:pPr>
+        <w:ind w:left="1440" w:hanging="360"/>
+      </w:pPr>
+      <w:rPr>
+        <w:rFonts w:ascii="Courier New" w:hAnsi="Courier New" w:cs="Courier New" w:hint="default"/>
+      </w:rPr>
+    </w:lvl>
+    <w:lvl w:ilvl="2" w:tplc="04090005" w:tentative="1">
+      <w:start w:val="1"/>
+      <w:numFmt w:val="bullet"/>
+      <w:lvlText w:val=""/>
+      <w:lvlJc w:val="left"/>
+      <w:pPr>
+        <w:ind w:left="2160" w:hanging="360"/>
+      </w:pPr>
+      <w:rPr>
+        <w:rFonts w:ascii="Wingdings" w:hAnsi="Wingdings" w:hint="default"/>
+      </w:rPr>
+    </w:lvl>
+    <w:lvl w:ilvl="3" w:tplc="04090001" w:tentative="1">
+      <w:start w:val="1"/>
+      <w:numFmt w:val="bullet"/>
+      <w:lvlText w:val=""/>
+      <w:lvlJc w:val="left"/>
+      <w:pPr>
+        <w:ind w:left="2880" w:hanging="360"/>
+      </w:pPr>
+      <w:rPr>
+        <w:rFonts w:ascii="Symbol" w:hAnsi="Symbol" w:hint="default"/>
+      </w:rPr>
+    </w:lvl>
+    <w:lvl w:ilvl="4" w:tplc="04090003" w:tentative="1">
+      <w:start w:val="1"/>
+      <w:numFmt w:val="bullet"/>
+      <w:lvlText w:val="o"/>
+      <w:lvlJc w:val="left"/>
+      <w:pPr>
+        <w:ind w:left="3600" w:hanging="360"/>
+      </w:pPr>
+      <w:rPr>
+        <w:rFonts w:ascii="Courier New" w:hAnsi="Courier New" w:cs="Courier New" w:hint="default"/>
+      </w:rPr>
+    </w:lvl>
+    <w:lvl w:ilvl="5" w:tplc="04090005" w:tentative="1">
+      <w:start w:val="1"/>
+      <w:numFmt w:val="bullet"/>
+      <w:lvlText w:val=""/>
+      <w:lvlJc w:val="left"/>
+      <w:pPr>
+        <w:ind w:left="4320" w:hanging="360"/>
+      </w:pPr>
+      <w:rPr>
+        <w:rFonts w:ascii="Wingdings" w:hAnsi="Wingdings" w:hint="default"/>
+      </w:rPr>
+    </w:lvl>
+    <w:lvl w:ilvl="6" w:tplc="04090001" w:tentative="1">
+      <w:start w:val="1"/>
+      <w:numFmt w:val="bullet"/>
+      <w:lvlText w:val=""/>
+      <w:lvlJc w:val="left"/>
+      <w:pPr>
+        <w:ind w:left="5040" w:hanging="360"/>
+      </w:pPr>
+      <w:rPr>
+        <w:rFonts w:ascii="Symbol" w:hAnsi="Symbol" w:hint="default"/>
+      </w:rPr>
+    </w:lvl>
+    <w:lvl w:ilvl="7" w:tplc="04090003" w:tentative="1">
+      <w:start w:val="1"/>
+      <w:numFmt w:val="bullet"/>
+      <w:lvlText w:val="o"/>
+      <w:lvlJc w:val="left"/>
+      <w:pPr>
+        <w:ind w:left="5760" w:hanging="360"/>
+      </w:pPr>
+      <w:rPr>
+        <w:rFonts w:ascii="Courier New" w:hAnsi="Courier New" w:cs="Courier New" w:hint="default"/>
+      </w:rPr>
+    </w:lvl>
+    <w:lvl w:ilvl="8" w:tplc="04090005" w:tentative="1">
+      <w:start w:val="1"/>
+      <w:numFmt w:val="bullet"/>
+      <w:lvlText w:val=""/>
+      <w:lvlJc w:val="left"/>
+      <w:pPr>
+        <w:ind w:left="6480" w:hanging="360"/>
+      </w:pPr>
+      <w:rPr>
+        <w:rFonts w:ascii="Wingdings" w:hAnsi="Wingdings" w:hint="default"/>
+      </w:rPr>
+    </w:lvl>
+  </w:abstractNum>
+  <w:abstractNum w:abstractNumId="2" w15:restartNumberingAfterBreak="0">
     <w:nsid w:val="4B5375DF"/>
     <w:multiLevelType w:val="hybridMultilevel"/>
     <w:tmpl w:val="77C42522"/>
@@ -2678,7 +2977,7 @@
       </w:pPr>
     </w:lvl>
   </w:abstractNum>
-  <w:abstractNum w:abstractNumId="2" w15:restartNumberingAfterBreak="0">
+  <w:abstractNum w:abstractNumId="3" w15:restartNumberingAfterBreak="0">
     <w:nsid w:val="690A713F"/>
     <w:multiLevelType w:val="hybridMultilevel"/>
     <w:tmpl w:val="7430B036"/>
@@ -2768,7 +3067,7 @@
       </w:pPr>
     </w:lvl>
   </w:abstractNum>
-  <w:abstractNum w:abstractNumId="3" w15:restartNumberingAfterBreak="0">
+  <w:abstractNum w:abstractNumId="4" w15:restartNumberingAfterBreak="0">
     <w:nsid w:val="6E7974E0"/>
     <w:multiLevelType w:val="hybridMultilevel"/>
     <w:tmpl w:val="FA02CEC0"/>
@@ -2885,13 +3184,16 @@
     <w:abstractNumId w:val="0"/>
   </w:num>
   <w:num w:numId="2">
+    <w:abstractNumId w:val="3"/>
+  </w:num>
+  <w:num w:numId="3">
     <w:abstractNumId w:val="2"/>
   </w:num>
-  <w:num w:numId="3">
+  <w:num w:numId="4">
+    <w:abstractNumId w:val="4"/>
+  </w:num>
+  <w:num w:numId="5">
     <w:abstractNumId w:val="1"/>
-  </w:num>
-  <w:num w:numId="4">
-    <w:abstractNumId w:val="3"/>
   </w:num>
 </w:numbering>
 </file>

</xml_diff>